<commit_message>
Studied about lists in python
</commit_message>
<xml_diff>
--- a/Day11-20/Day12/Day12.docx
+++ b/Day11-20/Day12/Day12.docx
@@ -243,6 +243,13 @@
         </w:rPr>
         <w:t>Creating a List</w:t>
       </w:r>
+      <w:r>
+        <w:rPr>
+          <w:b/>
+          <w:bCs/>
+        </w:rPr>
+        <w:t>:</w:t>
+      </w:r>
     </w:p>
     <w:p>
       <w:pPr>
@@ -302,6 +309,14 @@
           <w:bCs/>
         </w:rPr>
       </w:pPr>
+    </w:p>
+    <w:p>
+      <w:pPr>
+        <w:rPr>
+          <w:b/>
+          <w:bCs/>
+        </w:rPr>
+      </w:pPr>
       <w:r>
         <w:rPr>
           <w:b/>
@@ -309,6 +324,13 @@
         </w:rPr>
         <w:t>Important Points to Remember</w:t>
       </w:r>
+      <w:r>
+        <w:rPr>
+          <w:b/>
+          <w:bCs/>
+        </w:rPr>
+        <w:t xml:space="preserve">: </w:t>
+      </w:r>
     </w:p>
     <w:p>
       <w:pPr>
@@ -370,7 +392,859 @@
         <w:t>Can be nested</w:t>
       </w:r>
     </w:p>
+    <w:p>
+      <w:r>
+        <w:t>Example: creating a basic list</w:t>
+      </w:r>
+    </w:p>
+    <w:p>
+      <w:pPr>
+        <w:jc w:val="center"/>
+      </w:pPr>
+      <w:r>
+        <w:drawing>
+          <wp:inline distT="0" distB="0" distL="0" distR="0" wp14:anchorId="1BE3E5AB" wp14:editId="6E07A074">
+            <wp:extent cx="4381265" cy="1676400"/>
+            <wp:effectExtent l="152400" t="152400" r="362585" b="361950"/>
+            <wp:docPr id="1295969910" name="Picture 1"/>
+            <wp:cNvGraphicFramePr>
+              <a:graphicFrameLocks xmlns:a="http://schemas.openxmlformats.org/drawingml/2006/main" noChangeAspect="1"/>
+            </wp:cNvGraphicFramePr>
+            <a:graphic xmlns:a="http://schemas.openxmlformats.org/drawingml/2006/main">
+              <a:graphicData uri="http://schemas.openxmlformats.org/drawingml/2006/picture">
+                <pic:pic xmlns:pic="http://schemas.openxmlformats.org/drawingml/2006/picture">
+                  <pic:nvPicPr>
+                    <pic:cNvPr id="1295969910" name=""/>
+                    <pic:cNvPicPr/>
+                  </pic:nvPicPr>
+                  <pic:blipFill>
+                    <a:blip r:embed="rId6"/>
+                    <a:stretch>
+                      <a:fillRect/>
+                    </a:stretch>
+                  </pic:blipFill>
+                  <pic:spPr>
+                    <a:xfrm>
+                      <a:off x="0" y="0"/>
+                      <a:ext cx="4388319" cy="1679099"/>
+                    </a:xfrm>
+                    <a:prstGeom prst="rect">
+                      <a:avLst/>
+                    </a:prstGeom>
+                    <a:ln>
+                      <a:noFill/>
+                    </a:ln>
+                    <a:effectLst>
+                      <a:outerShdw blurRad="292100" dist="139700" dir="2700000" algn="tl" rotWithShape="0">
+                        <a:srgbClr val="333333">
+                          <a:alpha val="65000"/>
+                        </a:srgbClr>
+                      </a:outerShdw>
+                    </a:effectLst>
+                  </pic:spPr>
+                </pic:pic>
+              </a:graphicData>
+            </a:graphic>
+          </wp:inline>
+        </w:drawing>
+      </w:r>
+    </w:p>
     <w:p/>
+    <w:p>
+      <w:r>
+        <w:t>Example: printing the type of list</w:t>
+      </w:r>
+    </w:p>
+    <w:p>
+      <w:pPr>
+        <w:jc w:val="center"/>
+      </w:pPr>
+      <w:r>
+        <w:drawing>
+          <wp:inline distT="0" distB="0" distL="0" distR="0" wp14:anchorId="044882EB" wp14:editId="3935329A">
+            <wp:extent cx="4124901" cy="1476581"/>
+            <wp:effectExtent l="152400" t="152400" r="371475" b="371475"/>
+            <wp:docPr id="1813496662" name="Picture 1"/>
+            <wp:cNvGraphicFramePr>
+              <a:graphicFrameLocks xmlns:a="http://schemas.openxmlformats.org/drawingml/2006/main" noChangeAspect="1"/>
+            </wp:cNvGraphicFramePr>
+            <a:graphic xmlns:a="http://schemas.openxmlformats.org/drawingml/2006/main">
+              <a:graphicData uri="http://schemas.openxmlformats.org/drawingml/2006/picture">
+                <pic:pic xmlns:pic="http://schemas.openxmlformats.org/drawingml/2006/picture">
+                  <pic:nvPicPr>
+                    <pic:cNvPr id="1813496662" name=""/>
+                    <pic:cNvPicPr/>
+                  </pic:nvPicPr>
+                  <pic:blipFill>
+                    <a:blip r:embed="rId7"/>
+                    <a:stretch>
+                      <a:fillRect/>
+                    </a:stretch>
+                  </pic:blipFill>
+                  <pic:spPr>
+                    <a:xfrm>
+                      <a:off x="0" y="0"/>
+                      <a:ext cx="4124901" cy="1476581"/>
+                    </a:xfrm>
+                    <a:prstGeom prst="rect">
+                      <a:avLst/>
+                    </a:prstGeom>
+                    <a:ln>
+                      <a:noFill/>
+                    </a:ln>
+                    <a:effectLst>
+                      <a:outerShdw blurRad="292100" dist="139700" dir="2700000" algn="tl" rotWithShape="0">
+                        <a:srgbClr val="333333">
+                          <a:alpha val="65000"/>
+                        </a:srgbClr>
+                      </a:outerShdw>
+                    </a:effectLst>
+                  </pic:spPr>
+                </pic:pic>
+              </a:graphicData>
+            </a:graphic>
+          </wp:inline>
+        </w:drawing>
+      </w:r>
+    </w:p>
+    <w:p>
+      <w:r>
+        <w:t>Example: printing using the index.</w:t>
+      </w:r>
+    </w:p>
+    <w:p>
+      <w:pPr>
+        <w:jc w:val="center"/>
+      </w:pPr>
+      <w:r>
+        <w:drawing>
+          <wp:inline distT="0" distB="0" distL="0" distR="0" wp14:anchorId="60DBAFA7" wp14:editId="000BFA91">
+            <wp:extent cx="4010585" cy="1914792"/>
+            <wp:effectExtent l="152400" t="152400" r="371475" b="371475"/>
+            <wp:docPr id="825802505" name="Picture 1"/>
+            <wp:cNvGraphicFramePr>
+              <a:graphicFrameLocks xmlns:a="http://schemas.openxmlformats.org/drawingml/2006/main" noChangeAspect="1"/>
+            </wp:cNvGraphicFramePr>
+            <a:graphic xmlns:a="http://schemas.openxmlformats.org/drawingml/2006/main">
+              <a:graphicData uri="http://schemas.openxmlformats.org/drawingml/2006/picture">
+                <pic:pic xmlns:pic="http://schemas.openxmlformats.org/drawingml/2006/picture">
+                  <pic:nvPicPr>
+                    <pic:cNvPr id="825802505" name=""/>
+                    <pic:cNvPicPr/>
+                  </pic:nvPicPr>
+                  <pic:blipFill>
+                    <a:blip r:embed="rId8"/>
+                    <a:stretch>
+                      <a:fillRect/>
+                    </a:stretch>
+                  </pic:blipFill>
+                  <pic:spPr>
+                    <a:xfrm>
+                      <a:off x="0" y="0"/>
+                      <a:ext cx="4010585" cy="1914792"/>
+                    </a:xfrm>
+                    <a:prstGeom prst="rect">
+                      <a:avLst/>
+                    </a:prstGeom>
+                    <a:ln>
+                      <a:noFill/>
+                    </a:ln>
+                    <a:effectLst>
+                      <a:outerShdw blurRad="292100" dist="139700" dir="2700000" algn="tl" rotWithShape="0">
+                        <a:srgbClr val="333333">
+                          <a:alpha val="65000"/>
+                        </a:srgbClr>
+                      </a:outerShdw>
+                    </a:effectLst>
+                  </pic:spPr>
+                </pic:pic>
+              </a:graphicData>
+            </a:graphic>
+          </wp:inline>
+        </w:drawing>
+      </w:r>
+    </w:p>
+    <w:p>
+      <w:r>
+        <w:t>Example: lists can be edited</w:t>
+      </w:r>
+    </w:p>
+    <w:p>
+      <w:pPr>
+        <w:jc w:val="center"/>
+      </w:pPr>
+      <w:r>
+        <w:drawing>
+          <wp:inline distT="0" distB="0" distL="0" distR="0" wp14:anchorId="5376FB46" wp14:editId="40741FE2">
+            <wp:extent cx="4467849" cy="1676634"/>
+            <wp:effectExtent l="152400" t="152400" r="371475" b="361950"/>
+            <wp:docPr id="209512679" name="Picture 1"/>
+            <wp:cNvGraphicFramePr>
+              <a:graphicFrameLocks xmlns:a="http://schemas.openxmlformats.org/drawingml/2006/main" noChangeAspect="1"/>
+            </wp:cNvGraphicFramePr>
+            <a:graphic xmlns:a="http://schemas.openxmlformats.org/drawingml/2006/main">
+              <a:graphicData uri="http://schemas.openxmlformats.org/drawingml/2006/picture">
+                <pic:pic xmlns:pic="http://schemas.openxmlformats.org/drawingml/2006/picture">
+                  <pic:nvPicPr>
+                    <pic:cNvPr id="209512679" name=""/>
+                    <pic:cNvPicPr/>
+                  </pic:nvPicPr>
+                  <pic:blipFill>
+                    <a:blip r:embed="rId9"/>
+                    <a:stretch>
+                      <a:fillRect/>
+                    </a:stretch>
+                  </pic:blipFill>
+                  <pic:spPr>
+                    <a:xfrm>
+                      <a:off x="0" y="0"/>
+                      <a:ext cx="4467849" cy="1676634"/>
+                    </a:xfrm>
+                    <a:prstGeom prst="rect">
+                      <a:avLst/>
+                    </a:prstGeom>
+                    <a:ln>
+                      <a:noFill/>
+                    </a:ln>
+                    <a:effectLst>
+                      <a:outerShdw blurRad="292100" dist="139700" dir="2700000" algn="tl" rotWithShape="0">
+                        <a:srgbClr val="333333">
+                          <a:alpha val="65000"/>
+                        </a:srgbClr>
+                      </a:outerShdw>
+                    </a:effectLst>
+                  </pic:spPr>
+                </pic:pic>
+              </a:graphicData>
+            </a:graphic>
+          </wp:inline>
+        </w:drawing>
+      </w:r>
+    </w:p>
+    <w:p/>
+    <w:p/>
+    <w:p/>
+    <w:p/>
+    <w:p>
+      <w:r>
+        <w:t>Example: other data types can also be stored in the lists</w:t>
+      </w:r>
+    </w:p>
+    <w:p>
+      <w:pPr>
+        <w:jc w:val="center"/>
+      </w:pPr>
+      <w:r>
+        <w:drawing>
+          <wp:inline distT="0" distB="0" distL="0" distR="0" wp14:anchorId="569FFB98" wp14:editId="394861E3">
+            <wp:extent cx="5096586" cy="1448002"/>
+            <wp:effectExtent l="152400" t="152400" r="370840" b="361950"/>
+            <wp:docPr id="1722282932" name="Picture 1"/>
+            <wp:cNvGraphicFramePr>
+              <a:graphicFrameLocks xmlns:a="http://schemas.openxmlformats.org/drawingml/2006/main" noChangeAspect="1"/>
+            </wp:cNvGraphicFramePr>
+            <a:graphic xmlns:a="http://schemas.openxmlformats.org/drawingml/2006/main">
+              <a:graphicData uri="http://schemas.openxmlformats.org/drawingml/2006/picture">
+                <pic:pic xmlns:pic="http://schemas.openxmlformats.org/drawingml/2006/picture">
+                  <pic:nvPicPr>
+                    <pic:cNvPr id="1722282932" name=""/>
+                    <pic:cNvPicPr/>
+                  </pic:nvPicPr>
+                  <pic:blipFill>
+                    <a:blip r:embed="rId10"/>
+                    <a:stretch>
+                      <a:fillRect/>
+                    </a:stretch>
+                  </pic:blipFill>
+                  <pic:spPr>
+                    <a:xfrm>
+                      <a:off x="0" y="0"/>
+                      <a:ext cx="5096586" cy="1448002"/>
+                    </a:xfrm>
+                    <a:prstGeom prst="rect">
+                      <a:avLst/>
+                    </a:prstGeom>
+                    <a:ln>
+                      <a:noFill/>
+                    </a:ln>
+                    <a:effectLst>
+                      <a:outerShdw blurRad="292100" dist="139700" dir="2700000" algn="tl" rotWithShape="0">
+                        <a:srgbClr val="333333">
+                          <a:alpha val="65000"/>
+                        </a:srgbClr>
+                      </a:outerShdw>
+                    </a:effectLst>
+                  </pic:spPr>
+                </pic:pic>
+              </a:graphicData>
+            </a:graphic>
+          </wp:inline>
+        </w:drawing>
+      </w:r>
+    </w:p>
+    <w:p>
+      <w:r>
+        <w:t>Example: negative indexing in lists</w:t>
+      </w:r>
+    </w:p>
+    <w:p>
+      <w:r>
+        <w:drawing>
+          <wp:inline distT="0" distB="0" distL="0" distR="0" wp14:anchorId="1BEBCE64" wp14:editId="067CBF48">
+            <wp:extent cx="5731510" cy="1358265"/>
+            <wp:effectExtent l="152400" t="152400" r="364490" b="356235"/>
+            <wp:docPr id="6547261" name="Picture 1"/>
+            <wp:cNvGraphicFramePr>
+              <a:graphicFrameLocks xmlns:a="http://schemas.openxmlformats.org/drawingml/2006/main" noChangeAspect="1"/>
+            </wp:cNvGraphicFramePr>
+            <a:graphic xmlns:a="http://schemas.openxmlformats.org/drawingml/2006/main">
+              <a:graphicData uri="http://schemas.openxmlformats.org/drawingml/2006/picture">
+                <pic:pic xmlns:pic="http://schemas.openxmlformats.org/drawingml/2006/picture">
+                  <pic:nvPicPr>
+                    <pic:cNvPr id="6547261" name=""/>
+                    <pic:cNvPicPr/>
+                  </pic:nvPicPr>
+                  <pic:blipFill>
+                    <a:blip r:embed="rId11"/>
+                    <a:stretch>
+                      <a:fillRect/>
+                    </a:stretch>
+                  </pic:blipFill>
+                  <pic:spPr>
+                    <a:xfrm>
+                      <a:off x="0" y="0"/>
+                      <a:ext cx="5731510" cy="1358265"/>
+                    </a:xfrm>
+                    <a:prstGeom prst="rect">
+                      <a:avLst/>
+                    </a:prstGeom>
+                    <a:ln>
+                      <a:noFill/>
+                    </a:ln>
+                    <a:effectLst>
+                      <a:outerShdw blurRad="292100" dist="139700" dir="2700000" algn="tl" rotWithShape="0">
+                        <a:srgbClr val="333333">
+                          <a:alpha val="65000"/>
+                        </a:srgbClr>
+                      </a:outerShdw>
+                    </a:effectLst>
+                  </pic:spPr>
+                </pic:pic>
+              </a:graphicData>
+            </a:graphic>
+          </wp:inline>
+        </w:drawing>
+      </w:r>
+    </w:p>
+    <w:p>
+      <w:r>
+        <w:t>Example: Index out of range error</w:t>
+      </w:r>
+    </w:p>
+    <w:p>
+      <w:pPr>
+        <w:jc w:val="center"/>
+      </w:pPr>
+      <w:r>
+        <w:drawing>
+          <wp:inline distT="0" distB="0" distL="0" distR="0" wp14:anchorId="550FF597" wp14:editId="749BF473">
+            <wp:extent cx="5731510" cy="1888490"/>
+            <wp:effectExtent l="152400" t="152400" r="364490" b="359410"/>
+            <wp:docPr id="2078170485" name="Picture 1"/>
+            <wp:cNvGraphicFramePr>
+              <a:graphicFrameLocks xmlns:a="http://schemas.openxmlformats.org/drawingml/2006/main" noChangeAspect="1"/>
+            </wp:cNvGraphicFramePr>
+            <a:graphic xmlns:a="http://schemas.openxmlformats.org/drawingml/2006/main">
+              <a:graphicData uri="http://schemas.openxmlformats.org/drawingml/2006/picture">
+                <pic:pic xmlns:pic="http://schemas.openxmlformats.org/drawingml/2006/picture">
+                  <pic:nvPicPr>
+                    <pic:cNvPr id="2078170485" name=""/>
+                    <pic:cNvPicPr/>
+                  </pic:nvPicPr>
+                  <pic:blipFill>
+                    <a:blip r:embed="rId12"/>
+                    <a:stretch>
+                      <a:fillRect/>
+                    </a:stretch>
+                  </pic:blipFill>
+                  <pic:spPr>
+                    <a:xfrm>
+                      <a:off x="0" y="0"/>
+                      <a:ext cx="5731510" cy="1888490"/>
+                    </a:xfrm>
+                    <a:prstGeom prst="rect">
+                      <a:avLst/>
+                    </a:prstGeom>
+                    <a:ln>
+                      <a:noFill/>
+                    </a:ln>
+                    <a:effectLst>
+                      <a:outerShdw blurRad="292100" dist="139700" dir="2700000" algn="tl" rotWithShape="0">
+                        <a:srgbClr val="333333">
+                          <a:alpha val="65000"/>
+                        </a:srgbClr>
+                      </a:outerShdw>
+                    </a:effectLst>
+                  </pic:spPr>
+                </pic:pic>
+              </a:graphicData>
+            </a:graphic>
+          </wp:inline>
+        </w:drawing>
+      </w:r>
+    </w:p>
+    <w:p/>
+    <w:p/>
+    <w:p/>
+    <w:p/>
+    <w:p>
+      <w:r>
+        <w:lastRenderedPageBreak/>
+        <w:t>Example: checking if an element is present in the list or not.</w:t>
+      </w:r>
+    </w:p>
+    <w:p>
+      <w:pPr>
+        <w:jc w:val="center"/>
+      </w:pPr>
+      <w:r>
+        <w:drawing>
+          <wp:inline distT="0" distB="0" distL="0" distR="0" wp14:anchorId="37504A4D" wp14:editId="54C6DBE4">
+            <wp:extent cx="4467849" cy="1686160"/>
+            <wp:effectExtent l="152400" t="152400" r="371475" b="371475"/>
+            <wp:docPr id="1428757365" name="Picture 1"/>
+            <wp:cNvGraphicFramePr>
+              <a:graphicFrameLocks xmlns:a="http://schemas.openxmlformats.org/drawingml/2006/main" noChangeAspect="1"/>
+            </wp:cNvGraphicFramePr>
+            <a:graphic xmlns:a="http://schemas.openxmlformats.org/drawingml/2006/main">
+              <a:graphicData uri="http://schemas.openxmlformats.org/drawingml/2006/picture">
+                <pic:pic xmlns:pic="http://schemas.openxmlformats.org/drawingml/2006/picture">
+                  <pic:nvPicPr>
+                    <pic:cNvPr id="1428757365" name=""/>
+                    <pic:cNvPicPr/>
+                  </pic:nvPicPr>
+                  <pic:blipFill>
+                    <a:blip r:embed="rId13"/>
+                    <a:stretch>
+                      <a:fillRect/>
+                    </a:stretch>
+                  </pic:blipFill>
+                  <pic:spPr>
+                    <a:xfrm>
+                      <a:off x="0" y="0"/>
+                      <a:ext cx="4467849" cy="1686160"/>
+                    </a:xfrm>
+                    <a:prstGeom prst="rect">
+                      <a:avLst/>
+                    </a:prstGeom>
+                    <a:ln>
+                      <a:noFill/>
+                    </a:ln>
+                    <a:effectLst>
+                      <a:outerShdw blurRad="292100" dist="139700" dir="2700000" algn="tl" rotWithShape="0">
+                        <a:srgbClr val="333333">
+                          <a:alpha val="65000"/>
+                        </a:srgbClr>
+                      </a:outerShdw>
+                    </a:effectLst>
+                  </pic:spPr>
+                </pic:pic>
+              </a:graphicData>
+            </a:graphic>
+          </wp:inline>
+        </w:drawing>
+      </w:r>
+    </w:p>
+    <w:p>
+      <w:r>
+        <w:t>Example: slicing in the list</w:t>
+      </w:r>
+    </w:p>
+    <w:p>
+      <w:pPr>
+        <w:jc w:val="center"/>
+      </w:pPr>
+      <w:r>
+        <w:drawing>
+          <wp:inline distT="0" distB="0" distL="0" distR="0" wp14:anchorId="292A8A34" wp14:editId="4CFFF144">
+            <wp:extent cx="4334480" cy="2276793"/>
+            <wp:effectExtent l="152400" t="152400" r="371475" b="371475"/>
+            <wp:docPr id="340386501" name="Picture 1"/>
+            <wp:cNvGraphicFramePr>
+              <a:graphicFrameLocks xmlns:a="http://schemas.openxmlformats.org/drawingml/2006/main" noChangeAspect="1"/>
+            </wp:cNvGraphicFramePr>
+            <a:graphic xmlns:a="http://schemas.openxmlformats.org/drawingml/2006/main">
+              <a:graphicData uri="http://schemas.openxmlformats.org/drawingml/2006/picture">
+                <pic:pic xmlns:pic="http://schemas.openxmlformats.org/drawingml/2006/picture">
+                  <pic:nvPicPr>
+                    <pic:cNvPr id="340386501" name=""/>
+                    <pic:cNvPicPr/>
+                  </pic:nvPicPr>
+                  <pic:blipFill>
+                    <a:blip r:embed="rId14"/>
+                    <a:stretch>
+                      <a:fillRect/>
+                    </a:stretch>
+                  </pic:blipFill>
+                  <pic:spPr>
+                    <a:xfrm>
+                      <a:off x="0" y="0"/>
+                      <a:ext cx="4334480" cy="2276793"/>
+                    </a:xfrm>
+                    <a:prstGeom prst="rect">
+                      <a:avLst/>
+                    </a:prstGeom>
+                    <a:ln>
+                      <a:noFill/>
+                    </a:ln>
+                    <a:effectLst>
+                      <a:outerShdw blurRad="292100" dist="139700" dir="2700000" algn="tl" rotWithShape="0">
+                        <a:srgbClr val="333333">
+                          <a:alpha val="65000"/>
+                        </a:srgbClr>
+                      </a:outerShdw>
+                    </a:effectLst>
+                  </pic:spPr>
+                </pic:pic>
+              </a:graphicData>
+            </a:graphic>
+          </wp:inline>
+        </w:drawing>
+      </w:r>
+    </w:p>
+    <w:p>
+      <w:r>
+        <w:t xml:space="preserve">Example: </w:t>
+      </w:r>
+      <w:r>
+        <w:t xml:space="preserve">some common </w:t>
+      </w:r>
+      <w:r>
+        <w:t>list</w:t>
+      </w:r>
+      <w:r>
+        <w:t xml:space="preserve"> operations</w:t>
+      </w:r>
+    </w:p>
+    <w:p>
+      <w:pPr>
+        <w:jc w:val="center"/>
+      </w:pPr>
+      <w:r>
+        <w:drawing>
+          <wp:inline distT="0" distB="0" distL="0" distR="0" wp14:anchorId="3494B175" wp14:editId="3890FE03">
+            <wp:extent cx="4287982" cy="2253940"/>
+            <wp:effectExtent l="152400" t="152400" r="360680" b="356235"/>
+            <wp:docPr id="1817547674" name="Picture 1"/>
+            <wp:cNvGraphicFramePr>
+              <a:graphicFrameLocks xmlns:a="http://schemas.openxmlformats.org/drawingml/2006/main" noChangeAspect="1"/>
+            </wp:cNvGraphicFramePr>
+            <a:graphic xmlns:a="http://schemas.openxmlformats.org/drawingml/2006/main">
+              <a:graphicData uri="http://schemas.openxmlformats.org/drawingml/2006/picture">
+                <pic:pic xmlns:pic="http://schemas.openxmlformats.org/drawingml/2006/picture">
+                  <pic:nvPicPr>
+                    <pic:cNvPr id="1817547674" name=""/>
+                    <pic:cNvPicPr/>
+                  </pic:nvPicPr>
+                  <pic:blipFill>
+                    <a:blip r:embed="rId15"/>
+                    <a:stretch>
+                      <a:fillRect/>
+                    </a:stretch>
+                  </pic:blipFill>
+                  <pic:spPr>
+                    <a:xfrm>
+                      <a:off x="0" y="0"/>
+                      <a:ext cx="4297975" cy="2259193"/>
+                    </a:xfrm>
+                    <a:prstGeom prst="rect">
+                      <a:avLst/>
+                    </a:prstGeom>
+                    <a:ln>
+                      <a:noFill/>
+                    </a:ln>
+                    <a:effectLst>
+                      <a:outerShdw blurRad="292100" dist="139700" dir="2700000" algn="tl" rotWithShape="0">
+                        <a:srgbClr val="333333">
+                          <a:alpha val="65000"/>
+                        </a:srgbClr>
+                      </a:outerShdw>
+                    </a:effectLst>
+                  </pic:spPr>
+                </pic:pic>
+              </a:graphicData>
+            </a:graphic>
+          </wp:inline>
+        </w:drawing>
+      </w:r>
+    </w:p>
+    <w:p>
+      <w:pPr>
+        <w:jc w:val="both"/>
+      </w:pPr>
+      <w:r>
+        <w:rPr>
+          <w:b/>
+          <w:bCs/>
+        </w:rPr>
+        <w:lastRenderedPageBreak/>
+        <w:t>L</w:t>
+      </w:r>
+      <w:r>
+        <w:rPr>
+          <w:b/>
+          <w:bCs/>
+        </w:rPr>
+        <w:t>ist Comprehension</w:t>
+      </w:r>
+      <w:r>
+        <w:rPr>
+          <w:b/>
+          <w:bCs/>
+        </w:rPr>
+        <w:t xml:space="preserve">: </w:t>
+      </w:r>
+      <w:r>
+        <w:t>List comprehension is a short and easy way to create a list using a loop in one line.</w:t>
+      </w:r>
+    </w:p>
+    <w:p>
+      <w:r>
+        <w:t xml:space="preserve">Example: </w:t>
+      </w:r>
+    </w:p>
+    <w:p>
+      <w:pPr>
+        <w:jc w:val="center"/>
+      </w:pPr>
+      <w:r>
+        <w:drawing>
+          <wp:inline distT="0" distB="0" distL="0" distR="0" wp14:anchorId="47902752" wp14:editId="5E7B695F">
+            <wp:extent cx="4029637" cy="1829055"/>
+            <wp:effectExtent l="152400" t="152400" r="371475" b="361950"/>
+            <wp:docPr id="339044040" name="Picture 1"/>
+            <wp:cNvGraphicFramePr>
+              <a:graphicFrameLocks xmlns:a="http://schemas.openxmlformats.org/drawingml/2006/main" noChangeAspect="1"/>
+            </wp:cNvGraphicFramePr>
+            <a:graphic xmlns:a="http://schemas.openxmlformats.org/drawingml/2006/main">
+              <a:graphicData uri="http://schemas.openxmlformats.org/drawingml/2006/picture">
+                <pic:pic xmlns:pic="http://schemas.openxmlformats.org/drawingml/2006/picture">
+                  <pic:nvPicPr>
+                    <pic:cNvPr id="339044040" name=""/>
+                    <pic:cNvPicPr/>
+                  </pic:nvPicPr>
+                  <pic:blipFill>
+                    <a:blip r:embed="rId16"/>
+                    <a:stretch>
+                      <a:fillRect/>
+                    </a:stretch>
+                  </pic:blipFill>
+                  <pic:spPr>
+                    <a:xfrm>
+                      <a:off x="0" y="0"/>
+                      <a:ext cx="4029637" cy="1829055"/>
+                    </a:xfrm>
+                    <a:prstGeom prst="rect">
+                      <a:avLst/>
+                    </a:prstGeom>
+                    <a:ln>
+                      <a:noFill/>
+                    </a:ln>
+                    <a:effectLst>
+                      <a:outerShdw blurRad="292100" dist="139700" dir="2700000" algn="tl" rotWithShape="0">
+                        <a:srgbClr val="333333">
+                          <a:alpha val="65000"/>
+                        </a:srgbClr>
+                      </a:outerShdw>
+                    </a:effectLst>
+                  </pic:spPr>
+                </pic:pic>
+              </a:graphicData>
+            </a:graphic>
+          </wp:inline>
+        </w:drawing>
+      </w:r>
+    </w:p>
+    <w:p>
+      <w:pPr>
+        <w:pStyle w:val="ListParagraph"/>
+        <w:numPr>
+          <w:ilvl w:val="0"/>
+          <w:numId w:val="6"/>
+        </w:numPr>
+      </w:pPr>
+      <w:r>
+        <w:t>for n in numbers → loop through the list</w:t>
+      </w:r>
+    </w:p>
+    <w:p>
+      <w:pPr>
+        <w:pStyle w:val="ListParagraph"/>
+        <w:numPr>
+          <w:ilvl w:val="0"/>
+          <w:numId w:val="6"/>
+        </w:numPr>
+      </w:pPr>
+      <w:r>
+        <w:t>n * n → square each number</w:t>
+      </w:r>
+    </w:p>
+    <w:p>
+      <w:pPr>
+        <w:pStyle w:val="ListParagraph"/>
+        <w:numPr>
+          <w:ilvl w:val="0"/>
+          <w:numId w:val="6"/>
+        </w:numPr>
+      </w:pPr>
+      <w:r>
+        <w:t>[] → store results in a new list</w:t>
+      </w:r>
+    </w:p>
+    <w:p>
+      <w:r>
+        <w:t>Basically,</w:t>
+      </w:r>
+    </w:p>
+    <w:p>
+      <w:pPr>
+        <w:pStyle w:val="ListParagraph"/>
+        <w:numPr>
+          <w:ilvl w:val="0"/>
+          <w:numId w:val="8"/>
+        </w:numPr>
+      </w:pPr>
+      <w:r>
+        <w:t>List comprehension creates lists in one line</w:t>
+      </w:r>
+    </w:p>
+    <w:p>
+      <w:pPr>
+        <w:pStyle w:val="ListParagraph"/>
+        <w:numPr>
+          <w:ilvl w:val="0"/>
+          <w:numId w:val="8"/>
+        </w:numPr>
+      </w:pPr>
+      <w:r>
+        <w:t>Syntax: [expression for item in iterable]</w:t>
+      </w:r>
+    </w:p>
+    <w:p>
+      <w:pPr>
+        <w:pStyle w:val="ListParagraph"/>
+        <w:numPr>
+          <w:ilvl w:val="0"/>
+          <w:numId w:val="8"/>
+        </w:numPr>
+      </w:pPr>
+      <w:r>
+        <w:t>Can include if condition</w:t>
+      </w:r>
+    </w:p>
+    <w:p>
+      <w:pPr>
+        <w:pStyle w:val="ListParagraph"/>
+        <w:numPr>
+          <w:ilvl w:val="0"/>
+          <w:numId w:val="8"/>
+        </w:numPr>
+      </w:pPr>
+      <w:r>
+        <w:t>Cleaner and faster than normal loops</w:t>
+      </w:r>
+    </w:p>
+    <w:p/>
+    <w:p>
+      <w:pPr>
+        <w:rPr>
+          <w:b/>
+          <w:bCs/>
+        </w:rPr>
+      </w:pPr>
+      <w:r>
+        <w:rPr>
+          <w:b/>
+          <w:bCs/>
+        </w:rPr>
+        <w:t>Summary</w:t>
+      </w:r>
+      <w:r>
+        <w:rPr>
+          <w:b/>
+          <w:bCs/>
+        </w:rPr>
+        <w:t>:</w:t>
+      </w:r>
+    </w:p>
+    <w:p>
+      <w:pPr>
+        <w:pStyle w:val="ListParagraph"/>
+        <w:numPr>
+          <w:ilvl w:val="0"/>
+          <w:numId w:val="10"/>
+        </w:numPr>
+      </w:pPr>
+      <w:r>
+        <w:t>List stores multiple values in one variable</w:t>
+      </w:r>
+    </w:p>
+    <w:p>
+      <w:pPr>
+        <w:pStyle w:val="ListParagraph"/>
+        <w:numPr>
+          <w:ilvl w:val="0"/>
+          <w:numId w:val="10"/>
+        </w:numPr>
+      </w:pPr>
+      <w:r>
+        <w:t>Created using []</w:t>
+      </w:r>
+    </w:p>
+    <w:p>
+      <w:pPr>
+        <w:pStyle w:val="ListParagraph"/>
+        <w:numPr>
+          <w:ilvl w:val="0"/>
+          <w:numId w:val="10"/>
+        </w:numPr>
+      </w:pPr>
+      <w:r>
+        <w:t>Supports indexing and slicing</w:t>
+      </w:r>
+    </w:p>
+    <w:p>
+      <w:pPr>
+        <w:pStyle w:val="ListParagraph"/>
+        <w:numPr>
+          <w:ilvl w:val="0"/>
+          <w:numId w:val="10"/>
+        </w:numPr>
+      </w:pPr>
+      <w:r>
+        <w:t>Values can be changed</w:t>
+      </w:r>
+    </w:p>
+    <w:p>
+      <w:pPr>
+        <w:pStyle w:val="ListParagraph"/>
+        <w:numPr>
+          <w:ilvl w:val="0"/>
+          <w:numId w:val="10"/>
+        </w:numPr>
+      </w:pPr>
+      <w:r>
+        <w:t>Used to store and manage collections</w:t>
+      </w:r>
+    </w:p>
+    <w:p>
+      <w:pPr>
+        <w:jc w:val="center"/>
+      </w:pPr>
+      <w:r>
+        <w:t>--The End--</w:t>
+      </w:r>
+    </w:p>
     <w:sectPr>
       <w:pgSz w:w="11906" w:h="16838"/>
       <w:pgMar w:top="1440" w:right="1440" w:bottom="1440" w:left="1440" w:header="708" w:footer="708" w:gutter="0"/>
@@ -497,6 +1371,232 @@
     </w:lvl>
   </w:abstractNum>
   <w:abstractNum w:abstractNumId="1" w15:restartNumberingAfterBreak="0">
+    <w:nsid w:val="0B1B472E"/>
+    <w:multiLevelType w:val="hybridMultilevel"/>
+    <w:tmpl w:val="E5AECC5C"/>
+    <w:lvl w:ilvl="0" w:tplc="40090001">
+      <w:start w:val="1"/>
+      <w:numFmt w:val="bullet"/>
+      <w:lvlText w:val=""/>
+      <w:lvlJc w:val="left"/>
+      <w:pPr>
+        <w:ind w:left="1080" w:hanging="360"/>
+      </w:pPr>
+      <w:rPr>
+        <w:rFonts w:ascii="Symbol" w:hAnsi="Symbol" w:hint="default"/>
+      </w:rPr>
+    </w:lvl>
+    <w:lvl w:ilvl="1" w:tplc="40090003" w:tentative="1">
+      <w:start w:val="1"/>
+      <w:numFmt w:val="bullet"/>
+      <w:lvlText w:val="o"/>
+      <w:lvlJc w:val="left"/>
+      <w:pPr>
+        <w:ind w:left="1800" w:hanging="360"/>
+      </w:pPr>
+      <w:rPr>
+        <w:rFonts w:ascii="Courier New" w:hAnsi="Courier New" w:cs="Courier New" w:hint="default"/>
+      </w:rPr>
+    </w:lvl>
+    <w:lvl w:ilvl="2" w:tplc="40090005" w:tentative="1">
+      <w:start w:val="1"/>
+      <w:numFmt w:val="bullet"/>
+      <w:lvlText w:val=""/>
+      <w:lvlJc w:val="left"/>
+      <w:pPr>
+        <w:ind w:left="2520" w:hanging="360"/>
+      </w:pPr>
+      <w:rPr>
+        <w:rFonts w:ascii="Wingdings" w:hAnsi="Wingdings" w:hint="default"/>
+      </w:rPr>
+    </w:lvl>
+    <w:lvl w:ilvl="3" w:tplc="40090001" w:tentative="1">
+      <w:start w:val="1"/>
+      <w:numFmt w:val="bullet"/>
+      <w:lvlText w:val=""/>
+      <w:lvlJc w:val="left"/>
+      <w:pPr>
+        <w:ind w:left="3240" w:hanging="360"/>
+      </w:pPr>
+      <w:rPr>
+        <w:rFonts w:ascii="Symbol" w:hAnsi="Symbol" w:hint="default"/>
+      </w:rPr>
+    </w:lvl>
+    <w:lvl w:ilvl="4" w:tplc="40090003" w:tentative="1">
+      <w:start w:val="1"/>
+      <w:numFmt w:val="bullet"/>
+      <w:lvlText w:val="o"/>
+      <w:lvlJc w:val="left"/>
+      <w:pPr>
+        <w:ind w:left="3960" w:hanging="360"/>
+      </w:pPr>
+      <w:rPr>
+        <w:rFonts w:ascii="Courier New" w:hAnsi="Courier New" w:cs="Courier New" w:hint="default"/>
+      </w:rPr>
+    </w:lvl>
+    <w:lvl w:ilvl="5" w:tplc="40090005" w:tentative="1">
+      <w:start w:val="1"/>
+      <w:numFmt w:val="bullet"/>
+      <w:lvlText w:val=""/>
+      <w:lvlJc w:val="left"/>
+      <w:pPr>
+        <w:ind w:left="4680" w:hanging="360"/>
+      </w:pPr>
+      <w:rPr>
+        <w:rFonts w:ascii="Wingdings" w:hAnsi="Wingdings" w:hint="default"/>
+      </w:rPr>
+    </w:lvl>
+    <w:lvl w:ilvl="6" w:tplc="40090001" w:tentative="1">
+      <w:start w:val="1"/>
+      <w:numFmt w:val="bullet"/>
+      <w:lvlText w:val=""/>
+      <w:lvlJc w:val="left"/>
+      <w:pPr>
+        <w:ind w:left="5400" w:hanging="360"/>
+      </w:pPr>
+      <w:rPr>
+        <w:rFonts w:ascii="Symbol" w:hAnsi="Symbol" w:hint="default"/>
+      </w:rPr>
+    </w:lvl>
+    <w:lvl w:ilvl="7" w:tplc="40090003" w:tentative="1">
+      <w:start w:val="1"/>
+      <w:numFmt w:val="bullet"/>
+      <w:lvlText w:val="o"/>
+      <w:lvlJc w:val="left"/>
+      <w:pPr>
+        <w:ind w:left="6120" w:hanging="360"/>
+      </w:pPr>
+      <w:rPr>
+        <w:rFonts w:ascii="Courier New" w:hAnsi="Courier New" w:cs="Courier New" w:hint="default"/>
+      </w:rPr>
+    </w:lvl>
+    <w:lvl w:ilvl="8" w:tplc="40090005" w:tentative="1">
+      <w:start w:val="1"/>
+      <w:numFmt w:val="bullet"/>
+      <w:lvlText w:val=""/>
+      <w:lvlJc w:val="left"/>
+      <w:pPr>
+        <w:ind w:left="6840" w:hanging="360"/>
+      </w:pPr>
+      <w:rPr>
+        <w:rFonts w:ascii="Wingdings" w:hAnsi="Wingdings" w:hint="default"/>
+      </w:rPr>
+    </w:lvl>
+  </w:abstractNum>
+  <w:abstractNum w:abstractNumId="2" w15:restartNumberingAfterBreak="0">
+    <w:nsid w:val="13F43DC8"/>
+    <w:multiLevelType w:val="hybridMultilevel"/>
+    <w:tmpl w:val="9F80651A"/>
+    <w:lvl w:ilvl="0" w:tplc="40090001">
+      <w:start w:val="1"/>
+      <w:numFmt w:val="bullet"/>
+      <w:lvlText w:val=""/>
+      <w:lvlJc w:val="left"/>
+      <w:pPr>
+        <w:ind w:left="1080" w:hanging="360"/>
+      </w:pPr>
+      <w:rPr>
+        <w:rFonts w:ascii="Symbol" w:hAnsi="Symbol" w:hint="default"/>
+      </w:rPr>
+    </w:lvl>
+    <w:lvl w:ilvl="1" w:tplc="40090003" w:tentative="1">
+      <w:start w:val="1"/>
+      <w:numFmt w:val="bullet"/>
+      <w:lvlText w:val="o"/>
+      <w:lvlJc w:val="left"/>
+      <w:pPr>
+        <w:ind w:left="1800" w:hanging="360"/>
+      </w:pPr>
+      <w:rPr>
+        <w:rFonts w:ascii="Courier New" w:hAnsi="Courier New" w:cs="Courier New" w:hint="default"/>
+      </w:rPr>
+    </w:lvl>
+    <w:lvl w:ilvl="2" w:tplc="40090005" w:tentative="1">
+      <w:start w:val="1"/>
+      <w:numFmt w:val="bullet"/>
+      <w:lvlText w:val=""/>
+      <w:lvlJc w:val="left"/>
+      <w:pPr>
+        <w:ind w:left="2520" w:hanging="360"/>
+      </w:pPr>
+      <w:rPr>
+        <w:rFonts w:ascii="Wingdings" w:hAnsi="Wingdings" w:hint="default"/>
+      </w:rPr>
+    </w:lvl>
+    <w:lvl w:ilvl="3" w:tplc="40090001" w:tentative="1">
+      <w:start w:val="1"/>
+      <w:numFmt w:val="bullet"/>
+      <w:lvlText w:val=""/>
+      <w:lvlJc w:val="left"/>
+      <w:pPr>
+        <w:ind w:left="3240" w:hanging="360"/>
+      </w:pPr>
+      <w:rPr>
+        <w:rFonts w:ascii="Symbol" w:hAnsi="Symbol" w:hint="default"/>
+      </w:rPr>
+    </w:lvl>
+    <w:lvl w:ilvl="4" w:tplc="40090003" w:tentative="1">
+      <w:start w:val="1"/>
+      <w:numFmt w:val="bullet"/>
+      <w:lvlText w:val="o"/>
+      <w:lvlJc w:val="left"/>
+      <w:pPr>
+        <w:ind w:left="3960" w:hanging="360"/>
+      </w:pPr>
+      <w:rPr>
+        <w:rFonts w:ascii="Courier New" w:hAnsi="Courier New" w:cs="Courier New" w:hint="default"/>
+      </w:rPr>
+    </w:lvl>
+    <w:lvl w:ilvl="5" w:tplc="40090005" w:tentative="1">
+      <w:start w:val="1"/>
+      <w:numFmt w:val="bullet"/>
+      <w:lvlText w:val=""/>
+      <w:lvlJc w:val="left"/>
+      <w:pPr>
+        <w:ind w:left="4680" w:hanging="360"/>
+      </w:pPr>
+      <w:rPr>
+        <w:rFonts w:ascii="Wingdings" w:hAnsi="Wingdings" w:hint="default"/>
+      </w:rPr>
+    </w:lvl>
+    <w:lvl w:ilvl="6" w:tplc="40090001" w:tentative="1">
+      <w:start w:val="1"/>
+      <w:numFmt w:val="bullet"/>
+      <w:lvlText w:val=""/>
+      <w:lvlJc w:val="left"/>
+      <w:pPr>
+        <w:ind w:left="5400" w:hanging="360"/>
+      </w:pPr>
+      <w:rPr>
+        <w:rFonts w:ascii="Symbol" w:hAnsi="Symbol" w:hint="default"/>
+      </w:rPr>
+    </w:lvl>
+    <w:lvl w:ilvl="7" w:tplc="40090003" w:tentative="1">
+      <w:start w:val="1"/>
+      <w:numFmt w:val="bullet"/>
+      <w:lvlText w:val="o"/>
+      <w:lvlJc w:val="left"/>
+      <w:pPr>
+        <w:ind w:left="6120" w:hanging="360"/>
+      </w:pPr>
+      <w:rPr>
+        <w:rFonts w:ascii="Courier New" w:hAnsi="Courier New" w:cs="Courier New" w:hint="default"/>
+      </w:rPr>
+    </w:lvl>
+    <w:lvl w:ilvl="8" w:tplc="40090005" w:tentative="1">
+      <w:start w:val="1"/>
+      <w:numFmt w:val="bullet"/>
+      <w:lvlText w:val=""/>
+      <w:lvlJc w:val="left"/>
+      <w:pPr>
+        <w:ind w:left="6840" w:hanging="360"/>
+      </w:pPr>
+      <w:rPr>
+        <w:rFonts w:ascii="Wingdings" w:hAnsi="Wingdings" w:hint="default"/>
+      </w:rPr>
+    </w:lvl>
+  </w:abstractNum>
+  <w:abstractNum w:abstractNumId="3" w15:restartNumberingAfterBreak="0">
     <w:nsid w:val="13FF54B2"/>
     <w:multiLevelType w:val="hybridMultilevel"/>
     <w:tmpl w:val="E34EC86A"/>
@@ -609,7 +1709,382 @@
       </w:rPr>
     </w:lvl>
   </w:abstractNum>
-  <w:abstractNum w:abstractNumId="2" w15:restartNumberingAfterBreak="0">
+  <w:abstractNum w:abstractNumId="4" w15:restartNumberingAfterBreak="0">
+    <w:nsid w:val="26B947EF"/>
+    <w:multiLevelType w:val="hybridMultilevel"/>
+    <w:tmpl w:val="C67ABA70"/>
+    <w:lvl w:ilvl="0" w:tplc="40090001">
+      <w:start w:val="1"/>
+      <w:numFmt w:val="bullet"/>
+      <w:lvlText w:val=""/>
+      <w:lvlJc w:val="left"/>
+      <w:pPr>
+        <w:ind w:left="720" w:hanging="360"/>
+      </w:pPr>
+      <w:rPr>
+        <w:rFonts w:ascii="Symbol" w:hAnsi="Symbol" w:hint="default"/>
+      </w:rPr>
+    </w:lvl>
+    <w:lvl w:ilvl="1" w:tplc="40090003" w:tentative="1">
+      <w:start w:val="1"/>
+      <w:numFmt w:val="bullet"/>
+      <w:lvlText w:val="o"/>
+      <w:lvlJc w:val="left"/>
+      <w:pPr>
+        <w:ind w:left="1440" w:hanging="360"/>
+      </w:pPr>
+      <w:rPr>
+        <w:rFonts w:ascii="Courier New" w:hAnsi="Courier New" w:cs="Courier New" w:hint="default"/>
+      </w:rPr>
+    </w:lvl>
+    <w:lvl w:ilvl="2" w:tplc="40090005" w:tentative="1">
+      <w:start w:val="1"/>
+      <w:numFmt w:val="bullet"/>
+      <w:lvlText w:val=""/>
+      <w:lvlJc w:val="left"/>
+      <w:pPr>
+        <w:ind w:left="2160" w:hanging="360"/>
+      </w:pPr>
+      <w:rPr>
+        <w:rFonts w:ascii="Wingdings" w:hAnsi="Wingdings" w:hint="default"/>
+      </w:rPr>
+    </w:lvl>
+    <w:lvl w:ilvl="3" w:tplc="40090001" w:tentative="1">
+      <w:start w:val="1"/>
+      <w:numFmt w:val="bullet"/>
+      <w:lvlText w:val=""/>
+      <w:lvlJc w:val="left"/>
+      <w:pPr>
+        <w:ind w:left="2880" w:hanging="360"/>
+      </w:pPr>
+      <w:rPr>
+        <w:rFonts w:ascii="Symbol" w:hAnsi="Symbol" w:hint="default"/>
+      </w:rPr>
+    </w:lvl>
+    <w:lvl w:ilvl="4" w:tplc="40090003" w:tentative="1">
+      <w:start w:val="1"/>
+      <w:numFmt w:val="bullet"/>
+      <w:lvlText w:val="o"/>
+      <w:lvlJc w:val="left"/>
+      <w:pPr>
+        <w:ind w:left="3600" w:hanging="360"/>
+      </w:pPr>
+      <w:rPr>
+        <w:rFonts w:ascii="Courier New" w:hAnsi="Courier New" w:cs="Courier New" w:hint="default"/>
+      </w:rPr>
+    </w:lvl>
+    <w:lvl w:ilvl="5" w:tplc="40090005" w:tentative="1">
+      <w:start w:val="1"/>
+      <w:numFmt w:val="bullet"/>
+      <w:lvlText w:val=""/>
+      <w:lvlJc w:val="left"/>
+      <w:pPr>
+        <w:ind w:left="4320" w:hanging="360"/>
+      </w:pPr>
+      <w:rPr>
+        <w:rFonts w:ascii="Wingdings" w:hAnsi="Wingdings" w:hint="default"/>
+      </w:rPr>
+    </w:lvl>
+    <w:lvl w:ilvl="6" w:tplc="40090001" w:tentative="1">
+      <w:start w:val="1"/>
+      <w:numFmt w:val="bullet"/>
+      <w:lvlText w:val=""/>
+      <w:lvlJc w:val="left"/>
+      <w:pPr>
+        <w:ind w:left="5040" w:hanging="360"/>
+      </w:pPr>
+      <w:rPr>
+        <w:rFonts w:ascii="Symbol" w:hAnsi="Symbol" w:hint="default"/>
+      </w:rPr>
+    </w:lvl>
+    <w:lvl w:ilvl="7" w:tplc="40090003" w:tentative="1">
+      <w:start w:val="1"/>
+      <w:numFmt w:val="bullet"/>
+      <w:lvlText w:val="o"/>
+      <w:lvlJc w:val="left"/>
+      <w:pPr>
+        <w:ind w:left="5760" w:hanging="360"/>
+      </w:pPr>
+      <w:rPr>
+        <w:rFonts w:ascii="Courier New" w:hAnsi="Courier New" w:cs="Courier New" w:hint="default"/>
+      </w:rPr>
+    </w:lvl>
+    <w:lvl w:ilvl="8" w:tplc="40090005" w:tentative="1">
+      <w:start w:val="1"/>
+      <w:numFmt w:val="bullet"/>
+      <w:lvlText w:val=""/>
+      <w:lvlJc w:val="left"/>
+      <w:pPr>
+        <w:ind w:left="6480" w:hanging="360"/>
+      </w:pPr>
+      <w:rPr>
+        <w:rFonts w:ascii="Wingdings" w:hAnsi="Wingdings" w:hint="default"/>
+      </w:rPr>
+    </w:lvl>
+  </w:abstractNum>
+  <w:abstractNum w:abstractNumId="5" w15:restartNumberingAfterBreak="0">
+    <w:nsid w:val="2B4650CE"/>
+    <w:multiLevelType w:val="multilevel"/>
+    <w:tmpl w:val="7F88E58C"/>
+    <w:lvl w:ilvl="0">
+      <w:start w:val="1"/>
+      <w:numFmt w:val="bullet"/>
+      <w:lvlText w:val=""/>
+      <w:lvlJc w:val="left"/>
+      <w:pPr>
+        <w:tabs>
+          <w:tab w:val="num" w:pos="720"/>
+        </w:tabs>
+        <w:ind w:left="720" w:hanging="360"/>
+      </w:pPr>
+      <w:rPr>
+        <w:rFonts w:ascii="Symbol" w:hAnsi="Symbol" w:hint="default"/>
+        <w:sz w:val="20"/>
+      </w:rPr>
+    </w:lvl>
+    <w:lvl w:ilvl="1" w:tentative="1">
+      <w:start w:val="1"/>
+      <w:numFmt w:val="bullet"/>
+      <w:lvlText w:val="o"/>
+      <w:lvlJc w:val="left"/>
+      <w:pPr>
+        <w:tabs>
+          <w:tab w:val="num" w:pos="1440"/>
+        </w:tabs>
+        <w:ind w:left="1440" w:hanging="360"/>
+      </w:pPr>
+      <w:rPr>
+        <w:rFonts w:ascii="Courier New" w:hAnsi="Courier New" w:hint="default"/>
+        <w:sz w:val="20"/>
+      </w:rPr>
+    </w:lvl>
+    <w:lvl w:ilvl="2" w:tentative="1">
+      <w:start w:val="1"/>
+      <w:numFmt w:val="bullet"/>
+      <w:lvlText w:val=""/>
+      <w:lvlJc w:val="left"/>
+      <w:pPr>
+        <w:tabs>
+          <w:tab w:val="num" w:pos="2160"/>
+        </w:tabs>
+        <w:ind w:left="2160" w:hanging="360"/>
+      </w:pPr>
+      <w:rPr>
+        <w:rFonts w:ascii="Wingdings" w:hAnsi="Wingdings" w:hint="default"/>
+        <w:sz w:val="20"/>
+      </w:rPr>
+    </w:lvl>
+    <w:lvl w:ilvl="3" w:tentative="1">
+      <w:start w:val="1"/>
+      <w:numFmt w:val="bullet"/>
+      <w:lvlText w:val=""/>
+      <w:lvlJc w:val="left"/>
+      <w:pPr>
+        <w:tabs>
+          <w:tab w:val="num" w:pos="2880"/>
+        </w:tabs>
+        <w:ind w:left="2880" w:hanging="360"/>
+      </w:pPr>
+      <w:rPr>
+        <w:rFonts w:ascii="Wingdings" w:hAnsi="Wingdings" w:hint="default"/>
+        <w:sz w:val="20"/>
+      </w:rPr>
+    </w:lvl>
+    <w:lvl w:ilvl="4" w:tentative="1">
+      <w:start w:val="1"/>
+      <w:numFmt w:val="bullet"/>
+      <w:lvlText w:val=""/>
+      <w:lvlJc w:val="left"/>
+      <w:pPr>
+        <w:tabs>
+          <w:tab w:val="num" w:pos="3600"/>
+        </w:tabs>
+        <w:ind w:left="3600" w:hanging="360"/>
+      </w:pPr>
+      <w:rPr>
+        <w:rFonts w:ascii="Wingdings" w:hAnsi="Wingdings" w:hint="default"/>
+        <w:sz w:val="20"/>
+      </w:rPr>
+    </w:lvl>
+    <w:lvl w:ilvl="5" w:tentative="1">
+      <w:start w:val="1"/>
+      <w:numFmt w:val="bullet"/>
+      <w:lvlText w:val=""/>
+      <w:lvlJc w:val="left"/>
+      <w:pPr>
+        <w:tabs>
+          <w:tab w:val="num" w:pos="4320"/>
+        </w:tabs>
+        <w:ind w:left="4320" w:hanging="360"/>
+      </w:pPr>
+      <w:rPr>
+        <w:rFonts w:ascii="Wingdings" w:hAnsi="Wingdings" w:hint="default"/>
+        <w:sz w:val="20"/>
+      </w:rPr>
+    </w:lvl>
+    <w:lvl w:ilvl="6" w:tentative="1">
+      <w:start w:val="1"/>
+      <w:numFmt w:val="bullet"/>
+      <w:lvlText w:val=""/>
+      <w:lvlJc w:val="left"/>
+      <w:pPr>
+        <w:tabs>
+          <w:tab w:val="num" w:pos="5040"/>
+        </w:tabs>
+        <w:ind w:left="5040" w:hanging="360"/>
+      </w:pPr>
+      <w:rPr>
+        <w:rFonts w:ascii="Wingdings" w:hAnsi="Wingdings" w:hint="default"/>
+        <w:sz w:val="20"/>
+      </w:rPr>
+    </w:lvl>
+    <w:lvl w:ilvl="7" w:tentative="1">
+      <w:start w:val="1"/>
+      <w:numFmt w:val="bullet"/>
+      <w:lvlText w:val=""/>
+      <w:lvlJc w:val="left"/>
+      <w:pPr>
+        <w:tabs>
+          <w:tab w:val="num" w:pos="5760"/>
+        </w:tabs>
+        <w:ind w:left="5760" w:hanging="360"/>
+      </w:pPr>
+      <w:rPr>
+        <w:rFonts w:ascii="Wingdings" w:hAnsi="Wingdings" w:hint="default"/>
+        <w:sz w:val="20"/>
+      </w:rPr>
+    </w:lvl>
+    <w:lvl w:ilvl="8" w:tentative="1">
+      <w:start w:val="1"/>
+      <w:numFmt w:val="bullet"/>
+      <w:lvlText w:val=""/>
+      <w:lvlJc w:val="left"/>
+      <w:pPr>
+        <w:tabs>
+          <w:tab w:val="num" w:pos="6480"/>
+        </w:tabs>
+        <w:ind w:left="6480" w:hanging="360"/>
+      </w:pPr>
+      <w:rPr>
+        <w:rFonts w:ascii="Wingdings" w:hAnsi="Wingdings" w:hint="default"/>
+        <w:sz w:val="20"/>
+      </w:rPr>
+    </w:lvl>
+  </w:abstractNum>
+  <w:abstractNum w:abstractNumId="6" w15:restartNumberingAfterBreak="0">
+    <w:nsid w:val="2D195EBD"/>
+    <w:multiLevelType w:val="hybridMultilevel"/>
+    <w:tmpl w:val="9F38C77A"/>
+    <w:lvl w:ilvl="0" w:tplc="40090001">
+      <w:start w:val="1"/>
+      <w:numFmt w:val="bullet"/>
+      <w:lvlText w:val=""/>
+      <w:lvlJc w:val="left"/>
+      <w:pPr>
+        <w:ind w:left="1080" w:hanging="360"/>
+      </w:pPr>
+      <w:rPr>
+        <w:rFonts w:ascii="Symbol" w:hAnsi="Symbol" w:hint="default"/>
+      </w:rPr>
+    </w:lvl>
+    <w:lvl w:ilvl="1" w:tplc="40090003" w:tentative="1">
+      <w:start w:val="1"/>
+      <w:numFmt w:val="bullet"/>
+      <w:lvlText w:val="o"/>
+      <w:lvlJc w:val="left"/>
+      <w:pPr>
+        <w:ind w:left="1800" w:hanging="360"/>
+      </w:pPr>
+      <w:rPr>
+        <w:rFonts w:ascii="Courier New" w:hAnsi="Courier New" w:cs="Courier New" w:hint="default"/>
+      </w:rPr>
+    </w:lvl>
+    <w:lvl w:ilvl="2" w:tplc="40090005" w:tentative="1">
+      <w:start w:val="1"/>
+      <w:numFmt w:val="bullet"/>
+      <w:lvlText w:val=""/>
+      <w:lvlJc w:val="left"/>
+      <w:pPr>
+        <w:ind w:left="2520" w:hanging="360"/>
+      </w:pPr>
+      <w:rPr>
+        <w:rFonts w:ascii="Wingdings" w:hAnsi="Wingdings" w:hint="default"/>
+      </w:rPr>
+    </w:lvl>
+    <w:lvl w:ilvl="3" w:tplc="40090001" w:tentative="1">
+      <w:start w:val="1"/>
+      <w:numFmt w:val="bullet"/>
+      <w:lvlText w:val=""/>
+      <w:lvlJc w:val="left"/>
+      <w:pPr>
+        <w:ind w:left="3240" w:hanging="360"/>
+      </w:pPr>
+      <w:rPr>
+        <w:rFonts w:ascii="Symbol" w:hAnsi="Symbol" w:hint="default"/>
+      </w:rPr>
+    </w:lvl>
+    <w:lvl w:ilvl="4" w:tplc="40090003" w:tentative="1">
+      <w:start w:val="1"/>
+      <w:numFmt w:val="bullet"/>
+      <w:lvlText w:val="o"/>
+      <w:lvlJc w:val="left"/>
+      <w:pPr>
+        <w:ind w:left="3960" w:hanging="360"/>
+      </w:pPr>
+      <w:rPr>
+        <w:rFonts w:ascii="Courier New" w:hAnsi="Courier New" w:cs="Courier New" w:hint="default"/>
+      </w:rPr>
+    </w:lvl>
+    <w:lvl w:ilvl="5" w:tplc="40090005" w:tentative="1">
+      <w:start w:val="1"/>
+      <w:numFmt w:val="bullet"/>
+      <w:lvlText w:val=""/>
+      <w:lvlJc w:val="left"/>
+      <w:pPr>
+        <w:ind w:left="4680" w:hanging="360"/>
+      </w:pPr>
+      <w:rPr>
+        <w:rFonts w:ascii="Wingdings" w:hAnsi="Wingdings" w:hint="default"/>
+      </w:rPr>
+    </w:lvl>
+    <w:lvl w:ilvl="6" w:tplc="40090001" w:tentative="1">
+      <w:start w:val="1"/>
+      <w:numFmt w:val="bullet"/>
+      <w:lvlText w:val=""/>
+      <w:lvlJc w:val="left"/>
+      <w:pPr>
+        <w:ind w:left="5400" w:hanging="360"/>
+      </w:pPr>
+      <w:rPr>
+        <w:rFonts w:ascii="Symbol" w:hAnsi="Symbol" w:hint="default"/>
+      </w:rPr>
+    </w:lvl>
+    <w:lvl w:ilvl="7" w:tplc="40090003" w:tentative="1">
+      <w:start w:val="1"/>
+      <w:numFmt w:val="bullet"/>
+      <w:lvlText w:val="o"/>
+      <w:lvlJc w:val="left"/>
+      <w:pPr>
+        <w:ind w:left="6120" w:hanging="360"/>
+      </w:pPr>
+      <w:rPr>
+        <w:rFonts w:ascii="Courier New" w:hAnsi="Courier New" w:cs="Courier New" w:hint="default"/>
+      </w:rPr>
+    </w:lvl>
+    <w:lvl w:ilvl="8" w:tplc="40090005" w:tentative="1">
+      <w:start w:val="1"/>
+      <w:numFmt w:val="bullet"/>
+      <w:lvlText w:val=""/>
+      <w:lvlJc w:val="left"/>
+      <w:pPr>
+        <w:ind w:left="6840" w:hanging="360"/>
+      </w:pPr>
+      <w:rPr>
+        <w:rFonts w:ascii="Wingdings" w:hAnsi="Wingdings" w:hint="default"/>
+      </w:rPr>
+    </w:lvl>
+  </w:abstractNum>
+  <w:abstractNum w:abstractNumId="7" w15:restartNumberingAfterBreak="0">
     <w:nsid w:val="45620CDF"/>
     <w:multiLevelType w:val="multilevel"/>
     <w:tmpl w:val="1772B5AA"/>
@@ -758,7 +2233,156 @@
       </w:rPr>
     </w:lvl>
   </w:abstractNum>
-  <w:abstractNum w:abstractNumId="3" w15:restartNumberingAfterBreak="0">
+  <w:abstractNum w:abstractNumId="8" w15:restartNumberingAfterBreak="0">
+    <w:nsid w:val="6FB36303"/>
+    <w:multiLevelType w:val="multilevel"/>
+    <w:tmpl w:val="5CD6F99A"/>
+    <w:lvl w:ilvl="0">
+      <w:start w:val="1"/>
+      <w:numFmt w:val="bullet"/>
+      <w:lvlText w:val=""/>
+      <w:lvlJc w:val="left"/>
+      <w:pPr>
+        <w:tabs>
+          <w:tab w:val="num" w:pos="720"/>
+        </w:tabs>
+        <w:ind w:left="720" w:hanging="360"/>
+      </w:pPr>
+      <w:rPr>
+        <w:rFonts w:ascii="Symbol" w:hAnsi="Symbol" w:hint="default"/>
+        <w:sz w:val="20"/>
+      </w:rPr>
+    </w:lvl>
+    <w:lvl w:ilvl="1" w:tentative="1">
+      <w:start w:val="1"/>
+      <w:numFmt w:val="bullet"/>
+      <w:lvlText w:val="o"/>
+      <w:lvlJc w:val="left"/>
+      <w:pPr>
+        <w:tabs>
+          <w:tab w:val="num" w:pos="1440"/>
+        </w:tabs>
+        <w:ind w:left="1440" w:hanging="360"/>
+      </w:pPr>
+      <w:rPr>
+        <w:rFonts w:ascii="Courier New" w:hAnsi="Courier New" w:hint="default"/>
+        <w:sz w:val="20"/>
+      </w:rPr>
+    </w:lvl>
+    <w:lvl w:ilvl="2" w:tentative="1">
+      <w:start w:val="1"/>
+      <w:numFmt w:val="bullet"/>
+      <w:lvlText w:val=""/>
+      <w:lvlJc w:val="left"/>
+      <w:pPr>
+        <w:tabs>
+          <w:tab w:val="num" w:pos="2160"/>
+        </w:tabs>
+        <w:ind w:left="2160" w:hanging="360"/>
+      </w:pPr>
+      <w:rPr>
+        <w:rFonts w:ascii="Wingdings" w:hAnsi="Wingdings" w:hint="default"/>
+        <w:sz w:val="20"/>
+      </w:rPr>
+    </w:lvl>
+    <w:lvl w:ilvl="3" w:tentative="1">
+      <w:start w:val="1"/>
+      <w:numFmt w:val="bullet"/>
+      <w:lvlText w:val=""/>
+      <w:lvlJc w:val="left"/>
+      <w:pPr>
+        <w:tabs>
+          <w:tab w:val="num" w:pos="2880"/>
+        </w:tabs>
+        <w:ind w:left="2880" w:hanging="360"/>
+      </w:pPr>
+      <w:rPr>
+        <w:rFonts w:ascii="Wingdings" w:hAnsi="Wingdings" w:hint="default"/>
+        <w:sz w:val="20"/>
+      </w:rPr>
+    </w:lvl>
+    <w:lvl w:ilvl="4" w:tentative="1">
+      <w:start w:val="1"/>
+      <w:numFmt w:val="bullet"/>
+      <w:lvlText w:val=""/>
+      <w:lvlJc w:val="left"/>
+      <w:pPr>
+        <w:tabs>
+          <w:tab w:val="num" w:pos="3600"/>
+        </w:tabs>
+        <w:ind w:left="3600" w:hanging="360"/>
+      </w:pPr>
+      <w:rPr>
+        <w:rFonts w:ascii="Wingdings" w:hAnsi="Wingdings" w:hint="default"/>
+        <w:sz w:val="20"/>
+      </w:rPr>
+    </w:lvl>
+    <w:lvl w:ilvl="5" w:tentative="1">
+      <w:start w:val="1"/>
+      <w:numFmt w:val="bullet"/>
+      <w:lvlText w:val=""/>
+      <w:lvlJc w:val="left"/>
+      <w:pPr>
+        <w:tabs>
+          <w:tab w:val="num" w:pos="4320"/>
+        </w:tabs>
+        <w:ind w:left="4320" w:hanging="360"/>
+      </w:pPr>
+      <w:rPr>
+        <w:rFonts w:ascii="Wingdings" w:hAnsi="Wingdings" w:hint="default"/>
+        <w:sz w:val="20"/>
+      </w:rPr>
+    </w:lvl>
+    <w:lvl w:ilvl="6" w:tentative="1">
+      <w:start w:val="1"/>
+      <w:numFmt w:val="bullet"/>
+      <w:lvlText w:val=""/>
+      <w:lvlJc w:val="left"/>
+      <w:pPr>
+        <w:tabs>
+          <w:tab w:val="num" w:pos="5040"/>
+        </w:tabs>
+        <w:ind w:left="5040" w:hanging="360"/>
+      </w:pPr>
+      <w:rPr>
+        <w:rFonts w:ascii="Wingdings" w:hAnsi="Wingdings" w:hint="default"/>
+        <w:sz w:val="20"/>
+      </w:rPr>
+    </w:lvl>
+    <w:lvl w:ilvl="7" w:tentative="1">
+      <w:start w:val="1"/>
+      <w:numFmt w:val="bullet"/>
+      <w:lvlText w:val=""/>
+      <w:lvlJc w:val="left"/>
+      <w:pPr>
+        <w:tabs>
+          <w:tab w:val="num" w:pos="5760"/>
+        </w:tabs>
+        <w:ind w:left="5760" w:hanging="360"/>
+      </w:pPr>
+      <w:rPr>
+        <w:rFonts w:ascii="Wingdings" w:hAnsi="Wingdings" w:hint="default"/>
+        <w:sz w:val="20"/>
+      </w:rPr>
+    </w:lvl>
+    <w:lvl w:ilvl="8" w:tentative="1">
+      <w:start w:val="1"/>
+      <w:numFmt w:val="bullet"/>
+      <w:lvlText w:val=""/>
+      <w:lvlJc w:val="left"/>
+      <w:pPr>
+        <w:tabs>
+          <w:tab w:val="num" w:pos="6480"/>
+        </w:tabs>
+        <w:ind w:left="6480" w:hanging="360"/>
+      </w:pPr>
+      <w:rPr>
+        <w:rFonts w:ascii="Wingdings" w:hAnsi="Wingdings" w:hint="default"/>
+        <w:sz w:val="20"/>
+      </w:rPr>
+    </w:lvl>
+  </w:abstractNum>
+  <w:abstractNum w:abstractNumId="9" w15:restartNumberingAfterBreak="0">
     <w:nsid w:val="7DFA2AB8"/>
     <w:multiLevelType w:val="multilevel"/>
     <w:tmpl w:val="444CAE6E"/>
@@ -908,15 +2532,33 @@
     </w:lvl>
   </w:abstractNum>
   <w:num w:numId="1" w16cid:durableId="447437398">
-    <w:abstractNumId w:val="3"/>
+    <w:abstractNumId w:val="9"/>
   </w:num>
   <w:num w:numId="2" w16cid:durableId="1379084753">
     <w:abstractNumId w:val="0"/>
   </w:num>
   <w:num w:numId="3" w16cid:durableId="1691225501">
+    <w:abstractNumId w:val="7"/>
+  </w:num>
+  <w:num w:numId="4" w16cid:durableId="1998531570">
+    <w:abstractNumId w:val="3"/>
+  </w:num>
+  <w:num w:numId="5" w16cid:durableId="1880581184">
+    <w:abstractNumId w:val="4"/>
+  </w:num>
+  <w:num w:numId="6" w16cid:durableId="1281456116">
+    <w:abstractNumId w:val="6"/>
+  </w:num>
+  <w:num w:numId="7" w16cid:durableId="388959604">
+    <w:abstractNumId w:val="8"/>
+  </w:num>
+  <w:num w:numId="8" w16cid:durableId="171535914">
     <w:abstractNumId w:val="2"/>
   </w:num>
-  <w:num w:numId="4" w16cid:durableId="1998531570">
+  <w:num w:numId="9" w16cid:durableId="1861814881">
+    <w:abstractNumId w:val="5"/>
+  </w:num>
+  <w:num w:numId="10" w16cid:durableId="1286229677">
     <w:abstractNumId w:val="1"/>
   </w:num>
 </w:numbering>

</xml_diff>